<commit_message>
this is the updated readmefile for this commit...
</commit_message>
<xml_diff>
--- a/RNO_59_DIV2_README.docx
+++ b/RNO_59_DIV2_README.docx
@@ -1,6 +1,6 @@
 
 <file path=word/document.xml><?xml version="1.0" encoding="utf-8"?>
-<w:document xmlns:wpc="http://schemas.microsoft.com/office/word/2010/wordprocessingCanvas" xmlns:cx="http://schemas.microsoft.com/office/drawing/2014/chartex" xmlns:cx1="http://schemas.microsoft.com/office/drawing/2015/9/8/chartex" xmlns:cx2="http://schemas.microsoft.com/office/drawing/2015/10/21/chartex" xmlns:cx3="http://schemas.microsoft.com/office/drawing/2016/5/9/chartex" xmlns:cx4="http://schemas.microsoft.com/office/drawing/2016/5/10/chartex" xmlns:cx5="http://schemas.microsoft.com/office/drawing/2016/5/11/chartex" xmlns:cx6="http://schemas.microsoft.com/office/drawing/2016/5/12/chartex" xmlns:cx7="http://schemas.microsoft.com/office/drawing/2016/5/13/chartex" xmlns:cx8="http://schemas.microsoft.com/office/drawing/2016/5/14/chartex" xmlns:mc="http://schemas.openxmlformats.org/markup-compatibility/2006" xmlns:aink="http://schemas.microsoft.com/office/drawing/2016/ink" xmlns:am3d="http://schemas.microsoft.com/office/drawing/2017/model3d" xmlns:o="urn:schemas-microsoft-com:office:office" xmlns:oel="http://schemas.microsoft.com/office/2019/extlst" xmlns:r="http://schemas.openxmlformats.org/officeDocument/2006/relationships" xmlns:m="http://schemas.openxmlformats.org/officeDocument/2006/math" xmlns:v="urn:schemas-microsoft-com:vml" xmlns:wp14="http://schemas.microsoft.com/office/word/2010/wordprocessingDrawing" xmlns:wp="http://schemas.openxmlformats.org/drawingml/2006/wordprocessingDrawing" xmlns:w10="urn:schemas-microsoft-com:office:word" xmlns:w="http://schemas.openxmlformats.org/wordprocessingml/2006/main" xmlns:w14="http://schemas.microsoft.com/office/word/2010/wordml" xmlns:w15="http://schemas.microsoft.com/office/word/2012/wordml" xmlns:w16cex="http://schemas.microsoft.com/office/word/2018/wordml/cex" xmlns:w16cid="http://schemas.microsoft.com/office/word/2016/wordml/cid" xmlns:w16="http://schemas.microsoft.com/office/word/2018/wordml" xmlns:w16sdtdh="http://schemas.microsoft.com/office/word/2020/wordml/sdtdatahash" xmlns:w16se="http://schemas.microsoft.com/office/word/2015/wordml/symex" xmlns:wpg="http://schemas.microsoft.com/office/word/2010/wordprocessingGroup" xmlns:wpi="http://schemas.microsoft.com/office/word/2010/wordprocessingInk" xmlns:wne="http://schemas.microsoft.com/office/word/2006/wordml" xmlns:wps="http://schemas.microsoft.com/office/word/2010/wordprocessingShape" mc:Ignorable="w14 w15 w16se w16cid w16 w16cex w16sdtdh wp14">
+<w:document xmlns:wpc="http://schemas.microsoft.com/office/word/2010/wordprocessingCanvas" xmlns:cx="http://schemas.microsoft.com/office/drawing/2014/chartex" xmlns:cx1="http://schemas.microsoft.com/office/drawing/2015/9/8/chartex" xmlns:cx2="http://schemas.microsoft.com/office/drawing/2015/10/21/chartex" xmlns:cx3="http://schemas.microsoft.com/office/drawing/2016/5/9/chartex" xmlns:cx4="http://schemas.microsoft.com/office/drawing/2016/5/10/chartex" xmlns:cx5="http://schemas.microsoft.com/office/drawing/2016/5/11/chartex" xmlns:cx6="http://schemas.microsoft.com/office/drawing/2016/5/12/chartex" xmlns:cx7="http://schemas.microsoft.com/office/drawing/2016/5/13/chartex" xmlns:cx8="http://schemas.microsoft.com/office/drawing/2016/5/14/chartex" xmlns:mc="http://schemas.openxmlformats.org/markup-compatibility/2006" xmlns:aink="http://schemas.microsoft.com/office/drawing/2016/ink" xmlns:am3d="http://schemas.microsoft.com/office/drawing/2017/model3d" xmlns:o="urn:schemas-microsoft-com:office:office" xmlns:oel="http://schemas.microsoft.com/office/2019/extlst" xmlns:r="http://schemas.openxmlformats.org/officeDocument/2006/relationships" xmlns:m="http://schemas.openxmlformats.org/officeDocument/2006/math" xmlns:v="urn:schemas-microsoft-com:vml" xmlns:wp14="http://schemas.microsoft.com/office/word/2010/wordprocessingDrawing" xmlns:wp="http://schemas.openxmlformats.org/drawingml/2006/wordprocessingDrawing" xmlns:w10="urn:schemas-microsoft-com:office:word" xmlns:w="http://schemas.openxmlformats.org/wordprocessingml/2006/main" xmlns:w14="http://schemas.microsoft.com/office/word/2010/wordml" xmlns:w15="http://schemas.microsoft.com/office/word/2012/wordml" xmlns:w16cex="http://schemas.microsoft.com/office/word/2018/wordml/cex" xmlns:w16cid="http://schemas.microsoft.com/office/word/2016/wordml/cid" xmlns:w16="http://schemas.microsoft.com/office/word/2018/wordml" xmlns:w16du="http://schemas.microsoft.com/office/word/2023/wordml/word16du" xmlns:w16sdtdh="http://schemas.microsoft.com/office/word/2020/wordml/sdtdatahash" xmlns:w16se="http://schemas.microsoft.com/office/word/2015/wordml/symex" xmlns:wpg="http://schemas.microsoft.com/office/word/2010/wordprocessingGroup" xmlns:wpi="http://schemas.microsoft.com/office/word/2010/wordprocessingInk" xmlns:wne="http://schemas.microsoft.com/office/word/2006/wordml" xmlns:wps="http://schemas.microsoft.com/office/word/2010/wordprocessingShape" mc:Ignorable="w14 w15 w16se w16cid w16 w16cex w16sdtdh w16du wp14">
   <w:body>
     <w:p>
       <w:pPr>
@@ -111,83 +111,6 @@
           <w:rFonts w:cstheme="minorHAnsi"/>
           <w:sz w:val="28"/>
           <w:szCs w:val="28"/>
-          <w:lang w:val="en-US"/>
-        </w:rPr>
-      </w:pPr>
-      <w:r>
-        <w:rPr>
-          <w:rFonts w:cstheme="minorHAnsi"/>
-          <w:sz w:val="28"/>
-          <w:szCs w:val="28"/>
-          <w:u w:val="single"/>
-          <w:lang w:val="en-US"/>
-        </w:rPr>
-        <w:t xml:space="preserve">ROLL </w:t>
-      </w:r>
-      <w:r>
-        <w:rPr>
-          <w:rFonts w:cstheme="minorHAnsi"/>
-          <w:sz w:val="28"/>
-          <w:szCs w:val="28"/>
-          <w:u w:val="single"/>
-          <w:lang w:val="en-US"/>
-        </w:rPr>
-        <w:t>NO</w:t>
-      </w:r>
-      <w:r>
-        <w:rPr>
-          <w:rFonts w:cstheme="minorHAnsi"/>
-          <w:sz w:val="28"/>
-          <w:szCs w:val="28"/>
-          <w:lang w:val="en-US"/>
-        </w:rPr>
-        <w:t>:</w:t>
-      </w:r>
-      <w:r>
-        <w:rPr>
-          <w:rFonts w:cstheme="minorHAnsi"/>
-          <w:sz w:val="28"/>
-          <w:szCs w:val="28"/>
-          <w:lang w:val="en-US"/>
-        </w:rPr>
-        <w:t xml:space="preserve">  59</w:t>
-      </w:r>
-    </w:p>
-    <w:p>
-      <w:pPr>
-        <w:rPr>
-          <w:rFonts w:cstheme="minorHAnsi"/>
-          <w:sz w:val="28"/>
-          <w:szCs w:val="28"/>
-          <w:lang w:val="en-US"/>
-        </w:rPr>
-      </w:pPr>
-      <w:r>
-        <w:rPr>
-          <w:rFonts w:cstheme="minorHAnsi"/>
-          <w:sz w:val="28"/>
-          <w:szCs w:val="28"/>
-          <w:u w:val="single"/>
-          <w:lang w:val="en-US"/>
-        </w:rPr>
-        <w:t>DIVISION:</w:t>
-      </w:r>
-      <w:r>
-        <w:rPr>
-          <w:rFonts w:cstheme="minorHAnsi"/>
-          <w:sz w:val="28"/>
-          <w:szCs w:val="28"/>
-          <w:lang w:val="en-US"/>
-        </w:rPr>
-        <w:t xml:space="preserve"> DIV 2 BATCH 2 </w:t>
-      </w:r>
-    </w:p>
-    <w:p>
-      <w:pPr>
-        <w:rPr>
-          <w:rFonts w:cstheme="minorHAnsi"/>
-          <w:sz w:val="28"/>
-          <w:szCs w:val="28"/>
           <w:u w:val="single"/>
           <w:lang w:val="en-US"/>
         </w:rPr>
@@ -224,27 +147,7 @@
           <w:szCs w:val="28"/>
           <w:lang w:val="en-US"/>
         </w:rPr>
-        <w:t xml:space="preserve">Extract RNO_59_AIRPORT.RAR file through </w:t>
-      </w:r>
-      <w:proofErr w:type="spellStart"/>
-      <w:r>
-        <w:rPr>
-          <w:rFonts w:cstheme="minorHAnsi"/>
-          <w:sz w:val="28"/>
-          <w:szCs w:val="28"/>
-          <w:lang w:val="en-US"/>
-        </w:rPr>
-        <w:t>winrar</w:t>
-      </w:r>
-      <w:proofErr w:type="spellEnd"/>
-      <w:r>
-        <w:rPr>
-          <w:rFonts w:cstheme="minorHAnsi"/>
-          <w:sz w:val="28"/>
-          <w:szCs w:val="28"/>
-          <w:lang w:val="en-US"/>
-        </w:rPr>
-        <w:t xml:space="preserve"> in your folder.</w:t>
+        <w:t>Extract RNO_59_AIRPORT.RAR file through winrar in your folder.</w:t>
       </w:r>
     </w:p>
     <w:p>
@@ -280,19 +183,8 @@
           <w:szCs w:val="28"/>
           <w:lang w:val="en-US"/>
         </w:rPr>
-        <w:t xml:space="preserve">You will get </w:t>
-      </w:r>
-      <w:proofErr w:type="spellStart"/>
-      <w:r>
-        <w:rPr>
-          <w:rFonts w:cstheme="minorHAnsi"/>
-          <w:sz w:val="28"/>
-          <w:szCs w:val="28"/>
-          <w:lang w:val="en-US"/>
-        </w:rPr>
-        <w:t>src</w:t>
-      </w:r>
-      <w:proofErr w:type="spellEnd"/>
+        <w:t>You will get src</w:t>
+      </w:r>
       <w:r>
         <w:rPr>
           <w:rFonts w:cstheme="minorHAnsi"/>
@@ -309,19 +201,8 @@
           <w:szCs w:val="28"/>
           <w:lang w:val="en-US"/>
         </w:rPr>
-        <w:t xml:space="preserve"> open with IntelliJ …You will find Airport </w:t>
-      </w:r>
-      <w:proofErr w:type="gramStart"/>
-      <w:r>
-        <w:rPr>
-          <w:rFonts w:cstheme="minorHAnsi"/>
-          <w:sz w:val="28"/>
-          <w:szCs w:val="28"/>
-          <w:lang w:val="en-US"/>
-        </w:rPr>
-        <w:t>package</w:t>
-      </w:r>
-      <w:proofErr w:type="gramEnd"/>
+        <w:t xml:space="preserve"> open with IntelliJ …You will find Airport package</w:t>
+      </w:r>
     </w:p>
     <w:p>
       <w:pPr>
@@ -352,27 +233,7 @@
           <w:szCs w:val="28"/>
           <w:lang w:val="en-US"/>
         </w:rPr>
-        <w:t xml:space="preserve">It consists of 3 java class </w:t>
-      </w:r>
-      <w:proofErr w:type="gramStart"/>
-      <w:r>
-        <w:rPr>
-          <w:rFonts w:cstheme="minorHAnsi"/>
-          <w:sz w:val="28"/>
-          <w:szCs w:val="28"/>
-          <w:lang w:val="en-US"/>
-        </w:rPr>
-        <w:t>file</w:t>
-      </w:r>
-      <w:proofErr w:type="gramEnd"/>
-      <w:r>
-        <w:rPr>
-          <w:rFonts w:cstheme="minorHAnsi"/>
-          <w:sz w:val="28"/>
-          <w:szCs w:val="28"/>
-          <w:lang w:val="en-US"/>
-        </w:rPr>
-        <w:t xml:space="preserve"> in which Airservice</w:t>
+        <w:t>It consists of 3 java class file in which Airservice</w:t>
       </w:r>
       <w:r>
         <w:rPr>
@@ -449,29 +310,7 @@
           <w:szCs w:val="28"/>
           <w:lang w:val="en-US"/>
         </w:rPr>
-        <w:t xml:space="preserve">set up </w:t>
-      </w:r>
-      <w:proofErr w:type="spellStart"/>
-      <w:proofErr w:type="gramStart"/>
-      <w:r>
-        <w:rPr>
-          <w:rFonts w:cstheme="minorHAnsi"/>
-          <w:sz w:val="28"/>
-          <w:szCs w:val="28"/>
-          <w:lang w:val="en-US"/>
-        </w:rPr>
-        <w:t>connection.properties</w:t>
-      </w:r>
-      <w:proofErr w:type="spellEnd"/>
-      <w:proofErr w:type="gramEnd"/>
-      <w:r>
-        <w:rPr>
-          <w:rFonts w:cstheme="minorHAnsi"/>
-          <w:sz w:val="28"/>
-          <w:szCs w:val="28"/>
-          <w:lang w:val="en-US"/>
-        </w:rPr>
-        <w:t xml:space="preserve"> file</w:t>
+        <w:t>set up connection.properties file</w:t>
       </w:r>
     </w:p>
     <w:p>
@@ -608,19 +447,8 @@
           <w:szCs w:val="28"/>
           <w:lang w:val="en-US"/>
         </w:rPr>
-        <w:t xml:space="preserve"> where </w:t>
-      </w:r>
-      <w:proofErr w:type="gramStart"/>
-      <w:r>
-        <w:rPr>
-          <w:rFonts w:cstheme="minorHAnsi"/>
-          <w:sz w:val="28"/>
-          <w:szCs w:val="28"/>
-          <w:lang w:val="en-US"/>
-        </w:rPr>
-        <w:t>there</w:t>
-      </w:r>
-      <w:proofErr w:type="gramEnd"/>
+        <w:t xml:space="preserve"> where there</w:t>
+      </w:r>
       <w:r>
         <w:rPr>
           <w:rFonts w:cstheme="minorHAnsi"/>
@@ -667,75 +495,33 @@
           <w:lang w:val="en-US"/>
         </w:rPr>
       </w:pPr>
-      <w:proofErr w:type="gramStart"/>
-      <w:r>
-        <w:rPr>
-          <w:rFonts w:cstheme="minorHAnsi"/>
-          <w:sz w:val="28"/>
-          <w:szCs w:val="28"/>
-          <w:lang w:val="en-US"/>
-        </w:rPr>
-        <w:t>ADMIN :</w:t>
-      </w:r>
-      <w:proofErr w:type="gramEnd"/>
-      <w:r>
-        <w:rPr>
-          <w:rFonts w:cstheme="minorHAnsi"/>
-          <w:sz w:val="28"/>
-          <w:szCs w:val="28"/>
-          <w:lang w:val="en-US"/>
-        </w:rPr>
-        <w:t xml:space="preserve"> Have authority of </w:t>
-      </w:r>
-      <w:proofErr w:type="spellStart"/>
-      <w:r>
-        <w:rPr>
-          <w:rFonts w:cstheme="minorHAnsi"/>
-          <w:sz w:val="28"/>
-          <w:szCs w:val="28"/>
-          <w:lang w:val="en-US"/>
-        </w:rPr>
-        <w:t>insert,update,get</w:t>
-      </w:r>
-      <w:proofErr w:type="spellEnd"/>
-      <w:r>
-        <w:rPr>
-          <w:rFonts w:cstheme="minorHAnsi"/>
-          <w:sz w:val="28"/>
-          <w:szCs w:val="28"/>
-          <w:lang w:val="en-US"/>
-        </w:rPr>
-        <w:t>:</w:t>
-      </w:r>
-    </w:p>
-    <w:p>
-      <w:pPr>
-        <w:rPr>
-          <w:rFonts w:cstheme="minorHAnsi"/>
-          <w:sz w:val="28"/>
-          <w:szCs w:val="28"/>
-          <w:lang w:val="en-US"/>
-        </w:rPr>
-      </w:pPr>
-      <w:proofErr w:type="gramStart"/>
-      <w:r>
-        <w:rPr>
-          <w:rFonts w:cstheme="minorHAnsi"/>
-          <w:sz w:val="28"/>
-          <w:szCs w:val="28"/>
-          <w:lang w:val="en-US"/>
-        </w:rPr>
-        <w:t>USER :</w:t>
-      </w:r>
-      <w:proofErr w:type="gramEnd"/>
-      <w:r>
-        <w:rPr>
-          <w:rFonts w:cstheme="minorHAnsi"/>
-          <w:sz w:val="28"/>
-          <w:szCs w:val="28"/>
-          <w:lang w:val="en-US"/>
-        </w:rPr>
-        <w:t xml:space="preserve"> Have authority of GET</w:t>
+      <w:r>
+        <w:rPr>
+          <w:rFonts w:cstheme="minorHAnsi"/>
+          <w:sz w:val="28"/>
+          <w:szCs w:val="28"/>
+          <w:lang w:val="en-US"/>
+        </w:rPr>
+        <w:t>ADMIN : Have authority of insert,update,get:</w:t>
+      </w:r>
+    </w:p>
+    <w:p>
+      <w:pPr>
+        <w:rPr>
+          <w:rFonts w:cstheme="minorHAnsi"/>
+          <w:sz w:val="28"/>
+          <w:szCs w:val="28"/>
+          <w:lang w:val="en-US"/>
+        </w:rPr>
+      </w:pPr>
+      <w:r>
+        <w:rPr>
+          <w:rFonts w:cstheme="minorHAnsi"/>
+          <w:sz w:val="28"/>
+          <w:szCs w:val="28"/>
+          <w:lang w:val="en-US"/>
+        </w:rPr>
+        <w:t>USER : Have authority of GET</w:t>
       </w:r>
       <w:r>
         <w:rPr>
@@ -812,38 +598,38 @@
           <w:szCs w:val="28"/>
           <w:lang w:val="en-US"/>
         </w:rPr>
+        <w:t>When running the airservice.java file and UI to enter as admin.</w:t>
+      </w:r>
+    </w:p>
+    <w:p>
+      <w:pPr>
+        <w:pStyle w:val="ListParagraph"/>
+        <w:ind w:left="912"/>
+        <w:rPr>
+          <w:sz w:val="28"/>
+          <w:szCs w:val="28"/>
+          <w:lang w:val="en-US"/>
+        </w:rPr>
+      </w:pPr>
+    </w:p>
+    <w:p>
+      <w:pPr>
+        <w:pStyle w:val="ListParagraph"/>
+        <w:ind w:left="912"/>
+        <w:rPr>
+          <w:sz w:val="28"/>
+          <w:szCs w:val="28"/>
+          <w:lang w:val="en-US"/>
+        </w:rPr>
+      </w:pPr>
+      <w:r>
+        <w:rPr>
+          <w:noProof/>
+          <w:sz w:val="28"/>
+          <w:szCs w:val="28"/>
+          <w:lang w:val="en-US"/>
+        </w:rPr>
         <w:lastRenderedPageBreak/>
-        <w:t>When running the airservice.java file and UI to enter as admin.</w:t>
-      </w:r>
-    </w:p>
-    <w:p>
-      <w:pPr>
-        <w:pStyle w:val="ListParagraph"/>
-        <w:ind w:left="912"/>
-        <w:rPr>
-          <w:sz w:val="28"/>
-          <w:szCs w:val="28"/>
-          <w:lang w:val="en-US"/>
-        </w:rPr>
-      </w:pPr>
-    </w:p>
-    <w:p>
-      <w:pPr>
-        <w:pStyle w:val="ListParagraph"/>
-        <w:ind w:left="912"/>
-        <w:rPr>
-          <w:sz w:val="28"/>
-          <w:szCs w:val="28"/>
-          <w:lang w:val="en-US"/>
-        </w:rPr>
-      </w:pPr>
-      <w:r>
-        <w:rPr>
-          <w:noProof/>
-          <w:sz w:val="28"/>
-          <w:szCs w:val="28"/>
-          <w:lang w:val="en-US"/>
-        </w:rPr>
         <w:drawing>
           <wp:inline distT="0" distB="0" distL="0" distR="0" wp14:anchorId="6826A4EB" wp14:editId="12307AF3">
             <wp:extent cx="5204460" cy="4823460"/>
@@ -1052,36 +838,36 @@
           <w:szCs w:val="28"/>
           <w:lang w:val="en-US"/>
         </w:rPr>
+        <w:t>INSERTING DATA OF FLIGHT BY CHOOSING 2</w:t>
+      </w:r>
+    </w:p>
+    <w:p>
+      <w:pPr>
+        <w:pStyle w:val="ListParagraph"/>
+        <w:rPr>
+          <w:sz w:val="28"/>
+          <w:szCs w:val="28"/>
+          <w:lang w:val="en-US"/>
+        </w:rPr>
+      </w:pPr>
+    </w:p>
+    <w:p>
+      <w:pPr>
+        <w:pStyle w:val="ListParagraph"/>
+        <w:rPr>
+          <w:sz w:val="28"/>
+          <w:szCs w:val="28"/>
+          <w:lang w:val="en-US"/>
+        </w:rPr>
+      </w:pPr>
+      <w:r>
+        <w:rPr>
+          <w:noProof/>
+          <w:sz w:val="28"/>
+          <w:szCs w:val="28"/>
+          <w:lang w:val="en-US"/>
+        </w:rPr>
         <w:lastRenderedPageBreak/>
-        <w:t>INSERTING DATA OF FLIGHT BY CHOOSING 2</w:t>
-      </w:r>
-    </w:p>
-    <w:p>
-      <w:pPr>
-        <w:pStyle w:val="ListParagraph"/>
-        <w:rPr>
-          <w:sz w:val="28"/>
-          <w:szCs w:val="28"/>
-          <w:lang w:val="en-US"/>
-        </w:rPr>
-      </w:pPr>
-    </w:p>
-    <w:p>
-      <w:pPr>
-        <w:pStyle w:val="ListParagraph"/>
-        <w:rPr>
-          <w:sz w:val="28"/>
-          <w:szCs w:val="28"/>
-          <w:lang w:val="en-US"/>
-        </w:rPr>
-      </w:pPr>
-      <w:r>
-        <w:rPr>
-          <w:noProof/>
-          <w:sz w:val="28"/>
-          <w:szCs w:val="28"/>
-          <w:lang w:val="en-US"/>
-        </w:rPr>
         <w:drawing>
           <wp:inline distT="0" distB="0" distL="0" distR="0" wp14:anchorId="44938F30" wp14:editId="4FAABA2C">
             <wp:extent cx="5730240" cy="6111240"/>
@@ -1227,7 +1013,6 @@
           <w:szCs w:val="28"/>
           <w:lang w:val="en-US"/>
         </w:rPr>
-        <w:lastRenderedPageBreak/>
         <w:t>RETRIEVING ALL DATA AT ONCE BY CHOOSING 3</w:t>
       </w:r>
     </w:p>
@@ -1411,7 +1196,6 @@
           <w:szCs w:val="28"/>
           <w:lang w:val="en-US"/>
         </w:rPr>
-        <w:lastRenderedPageBreak/>
         <w:t>UPDATING FARE BY CHOOSING 5</w:t>
       </w:r>
     </w:p>
@@ -3039,7 +2823,7 @@
 </file>
 
 <file path=word/endnotes.xml><?xml version="1.0" encoding="utf-8"?>
-<w:endnotes xmlns:wpc="http://schemas.microsoft.com/office/word/2010/wordprocessingCanvas" xmlns:cx="http://schemas.microsoft.com/office/drawing/2014/chartex" xmlns:cx1="http://schemas.microsoft.com/office/drawing/2015/9/8/chartex" xmlns:cx2="http://schemas.microsoft.com/office/drawing/2015/10/21/chartex" xmlns:cx3="http://schemas.microsoft.com/office/drawing/2016/5/9/chartex" xmlns:cx4="http://schemas.microsoft.com/office/drawing/2016/5/10/chartex" xmlns:cx5="http://schemas.microsoft.com/office/drawing/2016/5/11/chartex" xmlns:cx6="http://schemas.microsoft.com/office/drawing/2016/5/12/chartex" xmlns:cx7="http://schemas.microsoft.com/office/drawing/2016/5/13/chartex" xmlns:cx8="http://schemas.microsoft.com/office/drawing/2016/5/14/chartex" xmlns:mc="http://schemas.openxmlformats.org/markup-compatibility/2006" xmlns:aink="http://schemas.microsoft.com/office/drawing/2016/ink" xmlns:am3d="http://schemas.microsoft.com/office/drawing/2017/model3d" xmlns:o="urn:schemas-microsoft-com:office:office" xmlns:oel="http://schemas.microsoft.com/office/2019/extlst" xmlns:r="http://schemas.openxmlformats.org/officeDocument/2006/relationships" xmlns:m="http://schemas.openxmlformats.org/officeDocument/2006/math" xmlns:v="urn:schemas-microsoft-com:vml" xmlns:wp14="http://schemas.microsoft.com/office/word/2010/wordprocessingDrawing" xmlns:wp="http://schemas.openxmlformats.org/drawingml/2006/wordprocessingDrawing" xmlns:w10="urn:schemas-microsoft-com:office:word" xmlns:w="http://schemas.openxmlformats.org/wordprocessingml/2006/main" xmlns:w14="http://schemas.microsoft.com/office/word/2010/wordml" xmlns:w15="http://schemas.microsoft.com/office/word/2012/wordml" xmlns:w16cex="http://schemas.microsoft.com/office/word/2018/wordml/cex" xmlns:w16cid="http://schemas.microsoft.com/office/word/2016/wordml/cid" xmlns:w16="http://schemas.microsoft.com/office/word/2018/wordml" xmlns:w16sdtdh="http://schemas.microsoft.com/office/word/2020/wordml/sdtdatahash" xmlns:w16se="http://schemas.microsoft.com/office/word/2015/wordml/symex" xmlns:wpg="http://schemas.microsoft.com/office/word/2010/wordprocessingGroup" xmlns:wpi="http://schemas.microsoft.com/office/word/2010/wordprocessingInk" xmlns:wne="http://schemas.microsoft.com/office/word/2006/wordml" xmlns:wps="http://schemas.microsoft.com/office/word/2010/wordprocessingShape" mc:Ignorable="w14 w15 w16se w16cid w16 w16cex w16sdtdh wp14">
+<w:endnotes xmlns:wpc="http://schemas.microsoft.com/office/word/2010/wordprocessingCanvas" xmlns:cx="http://schemas.microsoft.com/office/drawing/2014/chartex" xmlns:cx1="http://schemas.microsoft.com/office/drawing/2015/9/8/chartex" xmlns:cx2="http://schemas.microsoft.com/office/drawing/2015/10/21/chartex" xmlns:cx3="http://schemas.microsoft.com/office/drawing/2016/5/9/chartex" xmlns:cx4="http://schemas.microsoft.com/office/drawing/2016/5/10/chartex" xmlns:cx5="http://schemas.microsoft.com/office/drawing/2016/5/11/chartex" xmlns:cx6="http://schemas.microsoft.com/office/drawing/2016/5/12/chartex" xmlns:cx7="http://schemas.microsoft.com/office/drawing/2016/5/13/chartex" xmlns:cx8="http://schemas.microsoft.com/office/drawing/2016/5/14/chartex" xmlns:mc="http://schemas.openxmlformats.org/markup-compatibility/2006" xmlns:aink="http://schemas.microsoft.com/office/drawing/2016/ink" xmlns:am3d="http://schemas.microsoft.com/office/drawing/2017/model3d" xmlns:o="urn:schemas-microsoft-com:office:office" xmlns:oel="http://schemas.microsoft.com/office/2019/extlst" xmlns:r="http://schemas.openxmlformats.org/officeDocument/2006/relationships" xmlns:m="http://schemas.openxmlformats.org/officeDocument/2006/math" xmlns:v="urn:schemas-microsoft-com:vml" xmlns:wp14="http://schemas.microsoft.com/office/word/2010/wordprocessingDrawing" xmlns:wp="http://schemas.openxmlformats.org/drawingml/2006/wordprocessingDrawing" xmlns:w10="urn:schemas-microsoft-com:office:word" xmlns:w="http://schemas.openxmlformats.org/wordprocessingml/2006/main" xmlns:w14="http://schemas.microsoft.com/office/word/2010/wordml" xmlns:w15="http://schemas.microsoft.com/office/word/2012/wordml" xmlns:w16cex="http://schemas.microsoft.com/office/word/2018/wordml/cex" xmlns:w16cid="http://schemas.microsoft.com/office/word/2016/wordml/cid" xmlns:w16="http://schemas.microsoft.com/office/word/2018/wordml" xmlns:w16du="http://schemas.microsoft.com/office/word/2023/wordml/word16du" xmlns:w16sdtdh="http://schemas.microsoft.com/office/word/2020/wordml/sdtdatahash" xmlns:w16se="http://schemas.microsoft.com/office/word/2015/wordml/symex" xmlns:wpg="http://schemas.microsoft.com/office/word/2010/wordprocessingGroup" xmlns:wpi="http://schemas.microsoft.com/office/word/2010/wordprocessingInk" xmlns:wne="http://schemas.microsoft.com/office/word/2006/wordml" xmlns:wps="http://schemas.microsoft.com/office/word/2010/wordprocessingShape" mc:Ignorable="w14 w15 w16se w16cid w16 w16cex w16sdtdh w16du wp14">
   <w:endnote w:type="separator" w:id="-1">
     <w:p>
       <w:pPr>
@@ -3064,7 +2848,7 @@
 </file>
 
 <file path=word/footnotes.xml><?xml version="1.0" encoding="utf-8"?>
-<w:footnotes xmlns:wpc="http://schemas.microsoft.com/office/word/2010/wordprocessingCanvas" xmlns:cx="http://schemas.microsoft.com/office/drawing/2014/chartex" xmlns:cx1="http://schemas.microsoft.com/office/drawing/2015/9/8/chartex" xmlns:cx2="http://schemas.microsoft.com/office/drawing/2015/10/21/chartex" xmlns:cx3="http://schemas.microsoft.com/office/drawing/2016/5/9/chartex" xmlns:cx4="http://schemas.microsoft.com/office/drawing/2016/5/10/chartex" xmlns:cx5="http://schemas.microsoft.com/office/drawing/2016/5/11/chartex" xmlns:cx6="http://schemas.microsoft.com/office/drawing/2016/5/12/chartex" xmlns:cx7="http://schemas.microsoft.com/office/drawing/2016/5/13/chartex" xmlns:cx8="http://schemas.microsoft.com/office/drawing/2016/5/14/chartex" xmlns:mc="http://schemas.openxmlformats.org/markup-compatibility/2006" xmlns:aink="http://schemas.microsoft.com/office/drawing/2016/ink" xmlns:am3d="http://schemas.microsoft.com/office/drawing/2017/model3d" xmlns:o="urn:schemas-microsoft-com:office:office" xmlns:oel="http://schemas.microsoft.com/office/2019/extlst" xmlns:r="http://schemas.openxmlformats.org/officeDocument/2006/relationships" xmlns:m="http://schemas.openxmlformats.org/officeDocument/2006/math" xmlns:v="urn:schemas-microsoft-com:vml" xmlns:wp14="http://schemas.microsoft.com/office/word/2010/wordprocessingDrawing" xmlns:wp="http://schemas.openxmlformats.org/drawingml/2006/wordprocessingDrawing" xmlns:w10="urn:schemas-microsoft-com:office:word" xmlns:w="http://schemas.openxmlformats.org/wordprocessingml/2006/main" xmlns:w14="http://schemas.microsoft.com/office/word/2010/wordml" xmlns:w15="http://schemas.microsoft.com/office/word/2012/wordml" xmlns:w16cex="http://schemas.microsoft.com/office/word/2018/wordml/cex" xmlns:w16cid="http://schemas.microsoft.com/office/word/2016/wordml/cid" xmlns:w16="http://schemas.microsoft.com/office/word/2018/wordml" xmlns:w16sdtdh="http://schemas.microsoft.com/office/word/2020/wordml/sdtdatahash" xmlns:w16se="http://schemas.microsoft.com/office/word/2015/wordml/symex" xmlns:wpg="http://schemas.microsoft.com/office/word/2010/wordprocessingGroup" xmlns:wpi="http://schemas.microsoft.com/office/word/2010/wordprocessingInk" xmlns:wne="http://schemas.microsoft.com/office/word/2006/wordml" xmlns:wps="http://schemas.microsoft.com/office/word/2010/wordprocessingShape" mc:Ignorable="w14 w15 w16se w16cid w16 w16cex w16sdtdh wp14">
+<w:footnotes xmlns:wpc="http://schemas.microsoft.com/office/word/2010/wordprocessingCanvas" xmlns:cx="http://schemas.microsoft.com/office/drawing/2014/chartex" xmlns:cx1="http://schemas.microsoft.com/office/drawing/2015/9/8/chartex" xmlns:cx2="http://schemas.microsoft.com/office/drawing/2015/10/21/chartex" xmlns:cx3="http://schemas.microsoft.com/office/drawing/2016/5/9/chartex" xmlns:cx4="http://schemas.microsoft.com/office/drawing/2016/5/10/chartex" xmlns:cx5="http://schemas.microsoft.com/office/drawing/2016/5/11/chartex" xmlns:cx6="http://schemas.microsoft.com/office/drawing/2016/5/12/chartex" xmlns:cx7="http://schemas.microsoft.com/office/drawing/2016/5/13/chartex" xmlns:cx8="http://schemas.microsoft.com/office/drawing/2016/5/14/chartex" xmlns:mc="http://schemas.openxmlformats.org/markup-compatibility/2006" xmlns:aink="http://schemas.microsoft.com/office/drawing/2016/ink" xmlns:am3d="http://schemas.microsoft.com/office/drawing/2017/model3d" xmlns:o="urn:schemas-microsoft-com:office:office" xmlns:oel="http://schemas.microsoft.com/office/2019/extlst" xmlns:r="http://schemas.openxmlformats.org/officeDocument/2006/relationships" xmlns:m="http://schemas.openxmlformats.org/officeDocument/2006/math" xmlns:v="urn:schemas-microsoft-com:vml" xmlns:wp14="http://schemas.microsoft.com/office/word/2010/wordprocessingDrawing" xmlns:wp="http://schemas.openxmlformats.org/drawingml/2006/wordprocessingDrawing" xmlns:w10="urn:schemas-microsoft-com:office:word" xmlns:w="http://schemas.openxmlformats.org/wordprocessingml/2006/main" xmlns:w14="http://schemas.microsoft.com/office/word/2010/wordml" xmlns:w15="http://schemas.microsoft.com/office/word/2012/wordml" xmlns:w16cex="http://schemas.microsoft.com/office/word/2018/wordml/cex" xmlns:w16cid="http://schemas.microsoft.com/office/word/2016/wordml/cid" xmlns:w16="http://schemas.microsoft.com/office/word/2018/wordml" xmlns:w16du="http://schemas.microsoft.com/office/word/2023/wordml/word16du" xmlns:w16sdtdh="http://schemas.microsoft.com/office/word/2020/wordml/sdtdatahash" xmlns:w16se="http://schemas.microsoft.com/office/word/2015/wordml/symex" xmlns:wpg="http://schemas.microsoft.com/office/word/2010/wordprocessingGroup" xmlns:wpi="http://schemas.microsoft.com/office/word/2010/wordprocessingInk" xmlns:wne="http://schemas.microsoft.com/office/word/2006/wordml" xmlns:wps="http://schemas.microsoft.com/office/word/2010/wordprocessingShape" mc:Ignorable="w14 w15 w16se w16cid w16 w16cex w16sdtdh w16du wp14">
   <w:footnote w:type="separator" w:id="-1">
     <w:p>
       <w:pPr>
@@ -3089,7 +2873,7 @@
 </file>
 
 <file path=word/numbering.xml><?xml version="1.0" encoding="utf-8"?>
-<w:numbering xmlns:wpc="http://schemas.microsoft.com/office/word/2010/wordprocessingCanvas" xmlns:cx="http://schemas.microsoft.com/office/drawing/2014/chartex" xmlns:cx1="http://schemas.microsoft.com/office/drawing/2015/9/8/chartex" xmlns:cx2="http://schemas.microsoft.com/office/drawing/2015/10/21/chartex" xmlns:cx3="http://schemas.microsoft.com/office/drawing/2016/5/9/chartex" xmlns:cx4="http://schemas.microsoft.com/office/drawing/2016/5/10/chartex" xmlns:cx5="http://schemas.microsoft.com/office/drawing/2016/5/11/chartex" xmlns:cx6="http://schemas.microsoft.com/office/drawing/2016/5/12/chartex" xmlns:cx7="http://schemas.microsoft.com/office/drawing/2016/5/13/chartex" xmlns:cx8="http://schemas.microsoft.com/office/drawing/2016/5/14/chartex" xmlns:mc="http://schemas.openxmlformats.org/markup-compatibility/2006" xmlns:aink="http://schemas.microsoft.com/office/drawing/2016/ink" xmlns:am3d="http://schemas.microsoft.com/office/drawing/2017/model3d" xmlns:o="urn:schemas-microsoft-com:office:office" xmlns:oel="http://schemas.microsoft.com/office/2019/extlst" xmlns:r="http://schemas.openxmlformats.org/officeDocument/2006/relationships" xmlns:m="http://schemas.openxmlformats.org/officeDocument/2006/math" xmlns:v="urn:schemas-microsoft-com:vml" xmlns:wp14="http://schemas.microsoft.com/office/word/2010/wordprocessingDrawing" xmlns:wp="http://schemas.openxmlformats.org/drawingml/2006/wordprocessingDrawing" xmlns:w10="urn:schemas-microsoft-com:office:word" xmlns:w="http://schemas.openxmlformats.org/wordprocessingml/2006/main" xmlns:w14="http://schemas.microsoft.com/office/word/2010/wordml" xmlns:w15="http://schemas.microsoft.com/office/word/2012/wordml" xmlns:w16cex="http://schemas.microsoft.com/office/word/2018/wordml/cex" xmlns:w16cid="http://schemas.microsoft.com/office/word/2016/wordml/cid" xmlns:w16="http://schemas.microsoft.com/office/word/2018/wordml" xmlns:w16sdtdh="http://schemas.microsoft.com/office/word/2020/wordml/sdtdatahash" xmlns:w16se="http://schemas.microsoft.com/office/word/2015/wordml/symex" xmlns:wpg="http://schemas.microsoft.com/office/word/2010/wordprocessingGroup" xmlns:wpi="http://schemas.microsoft.com/office/word/2010/wordprocessingInk" xmlns:wne="http://schemas.microsoft.com/office/word/2006/wordml" xmlns:wps="http://schemas.microsoft.com/office/word/2010/wordprocessingShape" mc:Ignorable="w14 w15 w16se w16cid w16 w16cex w16sdtdh wp14">
+<w:numbering xmlns:wpc="http://schemas.microsoft.com/office/word/2010/wordprocessingCanvas" xmlns:cx="http://schemas.microsoft.com/office/drawing/2014/chartex" xmlns:cx1="http://schemas.microsoft.com/office/drawing/2015/9/8/chartex" xmlns:cx2="http://schemas.microsoft.com/office/drawing/2015/10/21/chartex" xmlns:cx3="http://schemas.microsoft.com/office/drawing/2016/5/9/chartex" xmlns:cx4="http://schemas.microsoft.com/office/drawing/2016/5/10/chartex" xmlns:cx5="http://schemas.microsoft.com/office/drawing/2016/5/11/chartex" xmlns:cx6="http://schemas.microsoft.com/office/drawing/2016/5/12/chartex" xmlns:cx7="http://schemas.microsoft.com/office/drawing/2016/5/13/chartex" xmlns:cx8="http://schemas.microsoft.com/office/drawing/2016/5/14/chartex" xmlns:mc="http://schemas.openxmlformats.org/markup-compatibility/2006" xmlns:aink="http://schemas.microsoft.com/office/drawing/2016/ink" xmlns:am3d="http://schemas.microsoft.com/office/drawing/2017/model3d" xmlns:o="urn:schemas-microsoft-com:office:office" xmlns:oel="http://schemas.microsoft.com/office/2019/extlst" xmlns:r="http://schemas.openxmlformats.org/officeDocument/2006/relationships" xmlns:m="http://schemas.openxmlformats.org/officeDocument/2006/math" xmlns:v="urn:schemas-microsoft-com:vml" xmlns:wp14="http://schemas.microsoft.com/office/word/2010/wordprocessingDrawing" xmlns:wp="http://schemas.openxmlformats.org/drawingml/2006/wordprocessingDrawing" xmlns:w10="urn:schemas-microsoft-com:office:word" xmlns:w="http://schemas.openxmlformats.org/wordprocessingml/2006/main" xmlns:w14="http://schemas.microsoft.com/office/word/2010/wordml" xmlns:w15="http://schemas.microsoft.com/office/word/2012/wordml" xmlns:w16cex="http://schemas.microsoft.com/office/word/2018/wordml/cex" xmlns:w16cid="http://schemas.microsoft.com/office/word/2016/wordml/cid" xmlns:w16="http://schemas.microsoft.com/office/word/2018/wordml" xmlns:w16du="http://schemas.microsoft.com/office/word/2023/wordml/word16du" xmlns:w16sdtdh="http://schemas.microsoft.com/office/word/2020/wordml/sdtdatahash" xmlns:w16se="http://schemas.microsoft.com/office/word/2015/wordml/symex" xmlns:wpg="http://schemas.microsoft.com/office/word/2010/wordprocessingGroup" xmlns:wpi="http://schemas.microsoft.com/office/word/2010/wordprocessingInk" xmlns:wne="http://schemas.microsoft.com/office/word/2006/wordml" xmlns:wps="http://schemas.microsoft.com/office/word/2010/wordprocessingShape" mc:Ignorable="w14 w15 w16se w16cid w16 w16cex w16sdtdh w16du wp14">
   <w:abstractNum w:abstractNumId="0" w15:restartNumberingAfterBreak="0">
     <w:nsid w:val="08393479"/>
     <w:multiLevelType w:val="hybridMultilevel"/>
@@ -3623,7 +3407,7 @@
 </file>
 
 <file path=word/styles.xml><?xml version="1.0" encoding="utf-8"?>
-<w:styles xmlns:mc="http://schemas.openxmlformats.org/markup-compatibility/2006" xmlns:r="http://schemas.openxmlformats.org/officeDocument/2006/relationships" xmlns:w="http://schemas.openxmlformats.org/wordprocessingml/2006/main" xmlns:w14="http://schemas.microsoft.com/office/word/2010/wordml" xmlns:w15="http://schemas.microsoft.com/office/word/2012/wordml" xmlns:w16cex="http://schemas.microsoft.com/office/word/2018/wordml/cex" xmlns:w16cid="http://schemas.microsoft.com/office/word/2016/wordml/cid" xmlns:w16="http://schemas.microsoft.com/office/word/2018/wordml" xmlns:w16sdtdh="http://schemas.microsoft.com/office/word/2020/wordml/sdtdatahash" xmlns:w16se="http://schemas.microsoft.com/office/word/2015/wordml/symex" mc:Ignorable="w14 w15 w16se w16cid w16 w16cex w16sdtdh">
+<w:styles xmlns:mc="http://schemas.openxmlformats.org/markup-compatibility/2006" xmlns:r="http://schemas.openxmlformats.org/officeDocument/2006/relationships" xmlns:w="http://schemas.openxmlformats.org/wordprocessingml/2006/main" xmlns:w14="http://schemas.microsoft.com/office/word/2010/wordml" xmlns:w15="http://schemas.microsoft.com/office/word/2012/wordml" xmlns:w16cex="http://schemas.microsoft.com/office/word/2018/wordml/cex" xmlns:w16cid="http://schemas.microsoft.com/office/word/2016/wordml/cid" xmlns:w16="http://schemas.microsoft.com/office/word/2018/wordml" xmlns:w16du="http://schemas.microsoft.com/office/word/2023/wordml/word16du" xmlns:w16sdtdh="http://schemas.microsoft.com/office/word/2020/wordml/sdtdatahash" xmlns:w16se="http://schemas.microsoft.com/office/word/2015/wordml/symex" mc:Ignorable="w14 w15 w16se w16cid w16 w16cex w16sdtdh w16du">
   <w:docDefaults>
     <w:rPrDefault>
       <w:rPr>

</xml_diff>